<commit_message>
rev to BME dept notes
</commit_message>
<xml_diff>
--- a/BME Industry Recommendations.docx
+++ b/BME Industry Recommendations.docx
@@ -5331,14 +5331,60 @@
       <w:r>
         <w:t xml:space="preserve"> they can get the more advanced upper division coursework done their senior year when they really know what they want to do and what they need to know to do that. Too often this means we have graduating senior BMEs who don’t have much/any relevant industry experience because they were behind the curve applying for internships who are now behind the curve or not qualified for technical full-time positions. </w:t>
       </w:r>
+    </w:p>
+    <w:p>
+      <w:pPr>
+        <w:spacing w:after="203"/>
+      </w:pPr>
+      <w:r>
+        <w:t>I also think that we have too many core competency classes that are all theory and no lab/practical component. As a result the subjects don’t stick with us nearly as well as they should or as well as they do for the other majors. Not saying these should be required for all BMEs, but they are pretty necessary for students in those tracks. Examples inclu</w:t>
+      </w:r>
       <w:bookmarkStart w:id="0" w:name="_GoBack"/>
       <w:bookmarkEnd w:id="0"/>
+      <w:r>
+        <w:t>de, but are not limited to:</w:t>
+      </w:r>
     </w:p>
     <w:p>
       <w:pPr>
         <w:spacing w:after="203"/>
       </w:pPr>
       <w:r>
+        <w:tab/>
+      </w:r>
+      <w:proofErr w:type="gramStart"/>
+      <w:r>
+        <w:t>Circuits</w:t>
+      </w:r>
+      <w:proofErr w:type="gramEnd"/>
+      <w:r>
+        <w:t xml:space="preserve"> lab that aligns w/ or is part of BME 311</w:t>
+      </w:r>
+    </w:p>
+    <w:p>
+      <w:pPr>
+        <w:spacing w:after="203"/>
+      </w:pPr>
+      <w:r>
+        <w:tab/>
+        <w:t>Materials lab that aligns w/ or is part of BME 352 (see ME 134L)</w:t>
+      </w:r>
+    </w:p>
+    <w:p>
+      <w:pPr>
+        <w:spacing w:after="203"/>
+      </w:pPr>
+      <w:r>
+        <w:tab/>
+        <w:t>Heat transfer lab that aligns w/ or is part of BME 353 (see ME 139L)</w:t>
+      </w:r>
+    </w:p>
+    <w:p>
+      <w:pPr>
+        <w:spacing w:after="203"/>
+      </w:pPr>
+      <w:r>
+        <w:lastRenderedPageBreak/>
         <w:t xml:space="preserve">I know that there’s a lot of stakeholders that all want BME to be different (sometimes conflicting) things, but moving forward I </w:t>
       </w:r>
       <w:r>
@@ -5359,65 +5405,16 @@
       <w:r>
         <w:t xml:space="preserve"> more on the Engineering side and less on the Bio side.</w:t>
       </w:r>
-    </w:p>
-    <w:p>
-      <w:pPr>
-        <w:spacing w:after="203"/>
-      </w:pPr>
-      <w:r>
-        <w:t xml:space="preserve">I also think that we have too many core competency classes that are all theory and no lab/practical component. As a result the subjects don’t stick with us nearly as well as they should or as well as they do for the other majors. </w:t>
-      </w:r>
-      <w:r>
-        <w:t xml:space="preserve">This hurts us for both industry &amp; grad school. </w:t>
-      </w:r>
-      <w:r>
-        <w:t>Examples include</w:t>
-      </w:r>
-      <w:r>
-        <w:t>, but are not limited to</w:t>
-      </w:r>
-      <w:r>
-        <w:t>:</w:t>
-      </w:r>
-    </w:p>
-    <w:p>
-      <w:pPr>
-        <w:spacing w:after="203"/>
-      </w:pPr>
-      <w:r>
-        <w:tab/>
+      <w:r>
+        <w:t xml:space="preserve"> A lot of that work has to be done by the whole of BME (student orgs</w:t>
       </w:r>
       <w:proofErr w:type="gramStart"/>
       <w:r>
-        <w:t>Circuits</w:t>
+        <w:t>, ,</w:t>
       </w:r>
       <w:proofErr w:type="gramEnd"/>
       <w:r>
-        <w:t xml:space="preserve"> lab that aligns w/ or is part of BME 311</w:t>
-      </w:r>
-    </w:p>
-    <w:p>
-      <w:pPr>
-        <w:spacing w:after="203"/>
-      </w:pPr>
-      <w:r>
-        <w:tab/>
-        <w:t>Materials lab that aligns w/ or is part of BME 352</w:t>
-      </w:r>
-      <w:r>
-        <w:t xml:space="preserve"> (see ME 134L)</w:t>
-      </w:r>
-    </w:p>
-    <w:p>
-      <w:pPr>
-        <w:spacing w:after="203"/>
-      </w:pPr>
-      <w:r>
-        <w:lastRenderedPageBreak/>
-        <w:tab/>
-      </w:r>
-      <w:r>
-        <w:t>Heat transfer lab that aligns w/ or is part of BME 353 (see ME 139L)</w:t>
+        <w:t xml:space="preserve"> not just the advising office to improve our department</w:t>
       </w:r>
     </w:p>
     <w:sectPr>

</xml_diff>